<commit_message>
Eliott/ Correction word doc, test push on master
</commit_message>
<xml_diff>
--- a/Taches-Technologies-Web.docx
+++ b/Taches-Technologies-Web.docx
@@ -153,11 +153,9 @@
       <w:r>
         <w:t xml:space="preserve">Créer </w:t>
       </w:r>
-      <w:proofErr w:type="spellStart"/>
-      <w:r>
-        <w:t>arene</w:t>
-      </w:r>
-      <w:proofErr w:type="spellEnd"/>
+      <w:r>
+        <w:t>arène</w:t>
+      </w:r>
     </w:p>
     <w:p>
       <w:pPr>
@@ -179,11 +177,9 @@
           <w:numId w:val="1"/>
         </w:numPr>
       </w:pPr>
-      <w:proofErr w:type="spellStart"/>
-      <w:r>
-        <w:t>Evenements</w:t>
-      </w:r>
-      <w:proofErr w:type="spellEnd"/>
+      <w:r>
+        <w:t>Evènements</w:t>
+      </w:r>
       <w:r>
         <w:t xml:space="preserve"> : </w:t>
       </w:r>
@@ -211,11 +207,9 @@
       <w:r>
         <w:t>Actions combattant (</w:t>
       </w:r>
-      <w:proofErr w:type="spellStart"/>
-      <w:r>
-        <w:t>deplacer</w:t>
-      </w:r>
-      <w:proofErr w:type="spellEnd"/>
+      <w:r>
+        <w:t>déplacer</w:t>
+      </w:r>
       <w:r>
         <w:t>, attaquer etc.)</w:t>
       </w:r>
@@ -229,13 +223,11 @@
         </w:numPr>
       </w:pPr>
       <w:r>
-        <w:t xml:space="preserve">Voir info combattant (position, </w:t>
-      </w:r>
-      <w:proofErr w:type="spellStart"/>
-      <w:r>
-        <w:t>carac</w:t>
-      </w:r>
-      <w:proofErr w:type="spellEnd"/>
+        <w:t>Voir info combattant (position, carac</w:t>
+      </w:r>
+      <w:r>
+        <w:t>tère</w:t>
+      </w:r>
       <w:r>
         <w:t>, perception…)</w:t>
       </w:r>
@@ -264,16 +256,20 @@
         <w:rPr>
           <w:i/>
         </w:rPr>
-        <w:t xml:space="preserve">id, </w:t>
-      </w:r>
-      <w:proofErr w:type="spellStart"/>
+        <w:t>Id</w:t>
+      </w:r>
       <w:r>
         <w:rPr>
           <w:i/>
         </w:rPr>
-        <w:t>expediteur</w:t>
-      </w:r>
-      <w:proofErr w:type="spellEnd"/>
+        <w:t xml:space="preserve">, </w:t>
+      </w:r>
+      <w:r>
+        <w:rPr>
+          <w:i/>
+        </w:rPr>
+        <w:t>expéditeur</w:t>
+      </w:r>
       <w:r>
         <w:rPr>
           <w:i/>
@@ -304,14 +300,47 @@
           <w:numId w:val="1"/>
         </w:numPr>
       </w:pPr>
+      <w:r>
+        <w:t>Accueil</w:t>
+      </w:r>
+      <w:r>
+        <w:t xml:space="preserve"> (présente le jeu)</w:t>
+      </w:r>
+    </w:p>
+    <w:p>
+      <w:pPr>
+        <w:pStyle w:val="Paragraphedeliste"/>
+        <w:numPr>
+          <w:ilvl w:val="0"/>
+          <w:numId w:val="1"/>
+        </w:numPr>
+      </w:pPr>
+      <w:r>
+        <w:t>Connexion (formulaire)</w:t>
+      </w:r>
+    </w:p>
+    <w:p>
+      <w:pPr>
+        <w:pStyle w:val="Paragraphedeliste"/>
+        <w:numPr>
+          <w:ilvl w:val="1"/>
+          <w:numId w:val="1"/>
+        </w:numPr>
+      </w:pPr>
+      <w:r>
+        <w:t xml:space="preserve">Option : </w:t>
+      </w:r>
+      <w:r>
+        <w:t>s’inscrire</w:t>
+      </w:r>
+      <w:r>
+        <w:t xml:space="preserve">, se connecter, récup </w:t>
+      </w:r>
       <w:proofErr w:type="spellStart"/>
       <w:r>
-        <w:t>Acceuil</w:t>
+        <w:t>mdp</w:t>
       </w:r>
       <w:proofErr w:type="spellEnd"/>
-      <w:r>
-        <w:t xml:space="preserve"> (présente le jeu)</w:t>
-      </w:r>
     </w:p>
     <w:p>
       <w:pPr>
@@ -322,7 +351,7 @@
         </w:numPr>
       </w:pPr>
       <w:r>
-        <w:t>Connexion (formulaire)</w:t>
+        <w:t>Combattant (feuille de perso)</w:t>
       </w:r>
     </w:p>
     <w:p>
@@ -334,21 +363,58 @@
         </w:numPr>
       </w:pPr>
       <w:r>
+        <w:t xml:space="preserve">Options : passer de niveau, choisir avatar, </w:t>
+      </w:r>
+      <w:r>
+        <w:t>recréer</w:t>
+      </w:r>
+      <w:r>
+        <w:t xml:space="preserve"> </w:t>
+      </w:r>
+      <w:r>
+        <w:t>combattant</w:t>
+      </w:r>
+      <w:r>
+        <w:t xml:space="preserve"> (en cas de mort)</w:t>
+      </w:r>
+    </w:p>
+    <w:p>
+      <w:pPr>
+        <w:pStyle w:val="Paragraphedeliste"/>
+        <w:numPr>
+          <w:ilvl w:val="0"/>
+          <w:numId w:val="1"/>
+        </w:numPr>
+      </w:pPr>
+      <w:r>
+        <w:t>Vision (</w:t>
+      </w:r>
+      <w:proofErr w:type="spellStart"/>
+      <w:r>
+        <w:t>map</w:t>
+      </w:r>
+      <w:proofErr w:type="spellEnd"/>
+      <w:r>
+        <w:t>)</w:t>
+      </w:r>
+    </w:p>
+    <w:p>
+      <w:pPr>
+        <w:pStyle w:val="Paragraphedeliste"/>
+        <w:numPr>
+          <w:ilvl w:val="1"/>
+          <w:numId w:val="1"/>
+        </w:numPr>
+      </w:pPr>
+      <w:r>
         <w:t xml:space="preserve">Option : </w:t>
       </w:r>
-      <w:proofErr w:type="spellStart"/>
-      <w:r>
-        <w:t>s inscrire</w:t>
-      </w:r>
-      <w:proofErr w:type="spellEnd"/>
-      <w:r>
-        <w:t xml:space="preserve">, se connecter, récup </w:t>
-      </w:r>
-      <w:proofErr w:type="spellStart"/>
-      <w:r>
-        <w:t>mdp</w:t>
-      </w:r>
-      <w:proofErr w:type="spellEnd"/>
+      <w:r>
+        <w:t>déplacer</w:t>
+      </w:r>
+      <w:r>
+        <w:t>, attaquer</w:t>
+      </w:r>
     </w:p>
     <w:p>
       <w:pPr>
@@ -359,109 +425,22 @@
         </w:numPr>
       </w:pPr>
       <w:r>
-        <w:t>Combattant (feuille de perso)</w:t>
-      </w:r>
-    </w:p>
-    <w:p>
-      <w:pPr>
-        <w:pStyle w:val="Paragraphedeliste"/>
-        <w:numPr>
-          <w:ilvl w:val="1"/>
-          <w:numId w:val="1"/>
-        </w:numPr>
-      </w:pPr>
-      <w:r>
-        <w:t xml:space="preserve">Options : passer de niveau, choisir avatar, </w:t>
-      </w:r>
-      <w:proofErr w:type="spellStart"/>
-      <w:r>
-        <w:t>recreer</w:t>
-      </w:r>
-      <w:proofErr w:type="spellEnd"/>
-      <w:r>
-        <w:t xml:space="preserve"> </w:t>
-      </w:r>
-      <w:proofErr w:type="spellStart"/>
-      <w:r>
-        <w:t>cbt</w:t>
-      </w:r>
-      <w:proofErr w:type="spellEnd"/>
-      <w:r>
-        <w:t xml:space="preserve"> (en cas de mort)</w:t>
-      </w:r>
-    </w:p>
-    <w:p>
-      <w:pPr>
-        <w:pStyle w:val="Paragraphedeliste"/>
-        <w:numPr>
-          <w:ilvl w:val="0"/>
-          <w:numId w:val="1"/>
-        </w:numPr>
-      </w:pPr>
-      <w:r>
-        <w:t>Vision (</w:t>
-      </w:r>
-      <w:proofErr w:type="spellStart"/>
-      <w:r>
-        <w:t>map</w:t>
-      </w:r>
-      <w:proofErr w:type="spellEnd"/>
-      <w:r>
-        <w:t>)</w:t>
-      </w:r>
-    </w:p>
-    <w:p>
-      <w:pPr>
-        <w:pStyle w:val="Paragraphedeliste"/>
-        <w:numPr>
-          <w:ilvl w:val="1"/>
-          <w:numId w:val="1"/>
-        </w:numPr>
-      </w:pPr>
-      <w:r>
-        <w:t xml:space="preserve">Option : </w:t>
-      </w:r>
-      <w:proofErr w:type="spellStart"/>
-      <w:r>
-        <w:t>deplacer</w:t>
-      </w:r>
-      <w:proofErr w:type="spellEnd"/>
-      <w:r>
-        <w:t>, attaquer</w:t>
-      </w:r>
-    </w:p>
-    <w:p>
-      <w:pPr>
-        <w:pStyle w:val="Paragraphedeliste"/>
-        <w:numPr>
-          <w:ilvl w:val="0"/>
-          <w:numId w:val="1"/>
-        </w:numPr>
-      </w:pPr>
-      <w:r>
-        <w:t xml:space="preserve">Journal (présente </w:t>
-      </w:r>
-      <w:proofErr w:type="spellStart"/>
-      <w:r>
-        <w:t>evenements</w:t>
-      </w:r>
-      <w:proofErr w:type="spellEnd"/>
+        <w:t>Journal (</w:t>
+      </w:r>
+      <w:r>
+        <w:t>présente les évènements</w:t>
+      </w:r>
       <w:r>
         <w:t xml:space="preserve"> des </w:t>
       </w:r>
-      <w:proofErr w:type="spellStart"/>
-      <w:r>
-        <w:t>dernieres</w:t>
-      </w:r>
-      <w:proofErr w:type="spellEnd"/>
-      <w:r>
-        <w:t xml:space="preserve"> 24h</w:t>
+      <w:r>
+        <w:t>dernières</w:t>
+      </w:r>
+      <w:r>
+        <w:t xml:space="preserve"> 24h)</w:t>
       </w:r>
       <w:bookmarkStart w:id="0" w:name="_GoBack"/>
       <w:bookmarkEnd w:id="0"/>
-      <w:r>
-        <w:t>)</w:t>
-      </w:r>
     </w:p>
     <w:sectPr>
       <w:pgSz w:w="11906" w:h="16838"/>

</xml_diff>